<commit_message>
Completing the adjusting Book Quantity function
Also updating the detailed task descriptions to include the Team Lead to assist with getting back our previous features.
</commit_message>
<xml_diff>
--- a/Week10Assignment8TaskListDetailedDescriptions.docx
+++ b/Week10Assignment8TaskListDetailedDescriptions.docx
@@ -245,15 +245,7 @@
         <w:t xml:space="preserve"> the user’s hardware information</w:t>
       </w:r>
       <w:r>
-        <w:t xml:space="preserve"> using the </w:t>
-      </w:r>
-      <w:proofErr w:type="spellStart"/>
-      <w:r>
-        <w:t>Windows.h</w:t>
-      </w:r>
-      <w:proofErr w:type="spellEnd"/>
-      <w:r>
-        <w:t xml:space="preserve"> header file. It is the</w:t>
+        <w:t xml:space="preserve"> using the Windows.h header file. It is the</w:t>
       </w:r>
       <w:r>
         <w:t xml:space="preserve"> UX/UI </w:t>
@@ -290,18 +282,10 @@
         <w:t xml:space="preserve"> bar</w:t>
       </w:r>
       <w:r>
-        <w:t xml:space="preserve"> system is currently setup within </w:t>
-      </w:r>
-      <w:proofErr w:type="spellStart"/>
-      <w:r>
-        <w:t>MainWindow</w:t>
-      </w:r>
-      <w:r>
-        <w:t>.cpp’s</w:t>
-      </w:r>
-      <w:proofErr w:type="spellEnd"/>
-      <w:r>
-        <w:t xml:space="preserve"> code instead of it being visually present</w:t>
+        <w:t xml:space="preserve"> system is currently setup within MainWindow</w:t>
+      </w:r>
+      <w:r>
+        <w:t>.cpp’s code instead of it being visually present</w:t>
       </w:r>
       <w:r>
         <w:t xml:space="preserve"> in its .ui file. </w:t>
@@ -481,15 +465,7 @@
         <w:t>If a user enters an incorrect entry</w:t>
       </w:r>
       <w:r>
-        <w:t xml:space="preserve">, then we need to use and display a </w:t>
-      </w:r>
-      <w:proofErr w:type="spellStart"/>
-      <w:r>
-        <w:t>qMessageBox</w:t>
-      </w:r>
-      <w:proofErr w:type="spellEnd"/>
-      <w:r>
-        <w:t xml:space="preserve"> in our application to inform the user as such.</w:t>
+        <w:t>, then we need to use and display a qMessageBox in our application to inform the user as such.</w:t>
       </w:r>
       <w:r>
         <w:t xml:space="preserve"> The pl</w:t>
@@ -537,13 +513,8 @@
         <w:t>which</w:t>
       </w:r>
       <w:r>
-        <w:t xml:space="preserve"> we’ll use the </w:t>
-      </w:r>
-      <w:proofErr w:type="spellStart"/>
-      <w:r>
-        <w:t>qMessageBox</w:t>
-      </w:r>
-      <w:proofErr w:type="spellEnd"/>
+        <w:t xml:space="preserve"> we’ll use the qMessageBox</w:t>
+      </w:r>
       <w:r>
         <w:t xml:space="preserve"> to tell the user of </w:t>
       </w:r>
@@ -620,15 +591,7 @@
         <w:ind w:left="720"/>
       </w:pPr>
       <w:r>
-        <w:t xml:space="preserve">After you create the new Book, the </w:t>
-      </w:r>
-      <w:proofErr w:type="spellStart"/>
-      <w:r>
-        <w:t>getIsValid</w:t>
-      </w:r>
-      <w:proofErr w:type="spellEnd"/>
-      <w:r>
-        <w:t>() method should return if the Book is indeed valid.</w:t>
+        <w:t>After you create the new Book, the getIsValid() method should return if the Book is indeed valid.</w:t>
       </w:r>
     </w:p>
     <w:p>
@@ -641,15 +604,7 @@
         <w:ind w:left="720"/>
       </w:pPr>
       <w:r>
-        <w:t xml:space="preserve">If </w:t>
-      </w:r>
-      <w:proofErr w:type="spellStart"/>
-      <w:r>
-        <w:t>getIsValid</w:t>
-      </w:r>
-      <w:proofErr w:type="spellEnd"/>
-      <w:r>
-        <w:t>() returns true, then</w:t>
+        <w:t>If getIsValid() returns true, then</w:t>
       </w:r>
       <w:r>
         <w:t xml:space="preserve"> continue the logic as normal</w:t>
@@ -667,13 +622,8 @@
         <w:t>Otherwise,</w:t>
       </w:r>
       <w:r>
-        <w:t xml:space="preserve"> if false then display the </w:t>
-      </w:r>
-      <w:proofErr w:type="spellStart"/>
-      <w:r>
-        <w:t>qMessageBox</w:t>
-      </w:r>
-      <w:proofErr w:type="spellEnd"/>
+        <w:t xml:space="preserve"> if false then display the qMessageBox</w:t>
+      </w:r>
       <w:r>
         <w:t>.</w:t>
       </w:r>
@@ -706,13 +656,8 @@
         <w:t xml:space="preserve"> the</w:t>
       </w:r>
       <w:r>
-        <w:t xml:space="preserve"> _</w:t>
-      </w:r>
-      <w:proofErr w:type="spellStart"/>
-      <w:r>
-        <w:t>isValid</w:t>
-      </w:r>
-      <w:proofErr w:type="spellEnd"/>
+        <w:t xml:space="preserve"> _isValid</w:t>
+      </w:r>
       <w:r>
         <w:t xml:space="preserve"> variable within the Book Class</w:t>
       </w:r>
@@ -869,10 +814,7 @@
         <w:t xml:space="preserve">(Not Yet Implemented) </w:t>
       </w:r>
       <w:r>
-        <w:t xml:space="preserve">Whenever the user </w:t>
-      </w:r>
-      <w:r>
-        <w:t>e</w:t>
+        <w:t>Whenever the user e</w:t>
       </w:r>
       <w:r>
         <w:t>nter</w:t>
@@ -912,19 +854,7 @@
         <w:t xml:space="preserve">(Not Yet Implemented) </w:t>
       </w:r>
       <w:r>
-        <w:t xml:space="preserve">Whenever </w:t>
-      </w:r>
-      <w:r>
-        <w:t>an</w:t>
-      </w:r>
-      <w:r>
-        <w:t xml:space="preserve"> </w:t>
-      </w:r>
-      <w:r>
-        <w:t>admin</w:t>
-      </w:r>
-      <w:r>
-        <w:t xml:space="preserve"> enters in an empty Username and/or Password when attempting </w:t>
+        <w:t xml:space="preserve">Whenever an admin enters in an empty Username and/or Password when attempting </w:t>
       </w:r>
       <w:r>
         <w:t>to add a</w:t>
@@ -1042,15 +972,7 @@
     </w:p>
     <w:p>
       <w:r>
-        <w:t xml:space="preserve">The functional programmer is going to get the user’s hardware information using the </w:t>
-      </w:r>
-      <w:proofErr w:type="spellStart"/>
-      <w:r>
-        <w:t>Windows.h</w:t>
-      </w:r>
-      <w:proofErr w:type="spellEnd"/>
-      <w:r>
-        <w:t xml:space="preserve"> header file. It is the UX/UI programmer’s task to take this info and to display it to the user.</w:t>
+        <w:t>The functional programmer is going to get the user’s hardware information using the Windows.h header file. It is the UX/UI programmer’s task to take this info and to display it to the user.</w:t>
       </w:r>
     </w:p>
     <w:p>
@@ -1066,15 +988,7 @@
         <w:t xml:space="preserve">Using the </w:t>
       </w:r>
       <w:r>
-        <w:t xml:space="preserve">techniques we learned in class, namely the </w:t>
-      </w:r>
-      <w:proofErr w:type="spellStart"/>
-      <w:r>
-        <w:t>Windows.h</w:t>
-      </w:r>
-      <w:proofErr w:type="spellEnd"/>
-      <w:r>
-        <w:t xml:space="preserve"> header file, </w:t>
+        <w:t xml:space="preserve">techniques we learned in class, namely the Windows.h header file, </w:t>
       </w:r>
       <w:r>
         <w:t>get the hardware information</w:t>
@@ -1114,27 +1028,14 @@
         <w:t xml:space="preserve"> this information </w:t>
       </w:r>
       <w:r>
-        <w:t>into a container (Vector/</w:t>
-      </w:r>
-      <w:proofErr w:type="spellStart"/>
-      <w:r>
-        <w:t>QVector</w:t>
-      </w:r>
-      <w:proofErr w:type="spellEnd"/>
-      <w:r>
-        <w:t>, Map, List</w:t>
+        <w:t>into a container (Vector/QVector, Map, List</w:t>
       </w:r>
       <w:r>
         <w:t>, etc.)</w:t>
       </w:r>
       <w:r>
-        <w:t xml:space="preserve"> of </w:t>
-      </w:r>
-      <w:proofErr w:type="spellStart"/>
-      <w:r>
-        <w:t>QStrings</w:t>
-      </w:r>
-      <w:proofErr w:type="spellEnd"/>
+        <w:t xml:space="preserve"> of QStrings</w:t>
+      </w:r>
       <w:r>
         <w:t xml:space="preserve"> for easy access.</w:t>
       </w:r>
@@ -1504,10 +1405,7 @@
         <w:t>This double can’t be NU</w:t>
       </w:r>
       <w:r>
-        <w:t xml:space="preserve">LL </w:t>
-      </w:r>
-      <w:r>
-        <w:t>and must be 0 or higher.</w:t>
+        <w:t>LL and must be 0 or higher.</w:t>
       </w:r>
     </w:p>
     <w:p>
@@ -1526,19 +1424,10 @@
         <w:t>Quantity</w:t>
       </w:r>
       <w:r>
-        <w:t xml:space="preserve">: </w:t>
-      </w:r>
-      <w:r>
-        <w:t>The int can’t be NULL and</w:t>
-      </w:r>
-      <w:r>
-        <w:t xml:space="preserve"> </w:t>
-      </w:r>
-      <w:r>
-        <w:t>must be 0</w:t>
-      </w:r>
-      <w:r>
-        <w:t xml:space="preserve"> or higher.</w:t>
+        <w:t>: The int can’t be NULL and</w:t>
+      </w:r>
+      <w:r>
+        <w:t xml:space="preserve"> must be 0 or higher.</w:t>
       </w:r>
     </w:p>
     <w:p>
@@ -1786,10 +1675,7 @@
         </w:numPr>
       </w:pPr>
       <w:r>
-        <w:t>Adjusting</w:t>
-      </w:r>
-      <w:r>
-        <w:t xml:space="preserve"> the "Quantity On Hand" of a book already in the database</w:t>
+        <w:t>Adjusting the "Quantity On Hand" of a book already in the database</w:t>
       </w:r>
     </w:p>
     <w:p>
@@ -1956,13 +1842,7 @@
         <w:t xml:space="preserve"> Book List</w:t>
       </w:r>
       <w:r>
-        <w:t xml:space="preserve"> </w:t>
-      </w:r>
-      <w:r>
-        <w:t xml:space="preserve">and save it in a </w:t>
-      </w:r>
-      <w:r>
-        <w:t>variable.</w:t>
+        <w:t xml:space="preserve"> and save it in a variable.</w:t>
       </w:r>
     </w:p>
     <w:p>
@@ -2143,7 +2023,70 @@
         <w:t>new progress made in the previous week.</w:t>
       </w:r>
     </w:p>
-    <w:p/>
+    <w:p>
+      <w:pPr>
+        <w:pStyle w:val="Heading2"/>
+      </w:pPr>
+      <w:r>
+        <w:t xml:space="preserve">Assist With </w:t>
+      </w:r>
+      <w:r>
+        <w:t>Restoring Previous F</w:t>
+      </w:r>
+      <w:r>
+        <w:t>eatures</w:t>
+      </w:r>
+    </w:p>
+    <w:p>
+      <w:r>
+        <w:t>We need to make sure that we get ALL our previous f</w:t>
+      </w:r>
+      <w:r>
+        <w:t>eatures</w:t>
+      </w:r>
+      <w:r>
+        <w:t xml:space="preserve"> from our console-based application up and running by the end of the year!</w:t>
+      </w:r>
+      <w:r>
+        <w:t xml:space="preserve"> See the other two</w:t>
+      </w:r>
+      <w:r>
+        <w:t xml:space="preserve"> roles’ sections on this same topic to learn more </w:t>
+      </w:r>
+      <w:r>
+        <w:t xml:space="preserve">specifics from each’s point of view. </w:t>
+      </w:r>
+      <w:r>
+        <w:t xml:space="preserve">Just make sure that you are not working on the same features as </w:t>
+      </w:r>
+      <w:r>
+        <w:t>another person in the group, or if you</w:t>
+      </w:r>
+      <w:r>
+        <w:t xml:space="preserve"> </w:t>
+      </w:r>
+      <w:r>
+        <w:t>are</w:t>
+      </w:r>
+      <w:r>
+        <w:t xml:space="preserve"> </w:t>
+      </w:r>
+      <w:r>
+        <w:t xml:space="preserve">then make sure that </w:t>
+      </w:r>
+      <w:r>
+        <w:t xml:space="preserve">only </w:t>
+      </w:r>
+      <w:r>
+        <w:t xml:space="preserve">one of you </w:t>
+      </w:r>
+      <w:r>
+        <w:t>is working on the UI/UX while the other is working on the functionality and logic</w:t>
+      </w:r>
+      <w:r>
+        <w:t>. Otherwise, just choose something else to work on bringing back.</w:t>
+      </w:r>
+    </w:p>
     <w:sectPr>
       <w:pgSz w:w="12240" w:h="15840"/>
       <w:pgMar w:top="1440" w:right="1440" w:bottom="1440" w:left="1440" w:header="720" w:footer="720" w:gutter="0"/>

</xml_diff>

<commit_message>
Stashing/Committing for a Merge
</commit_message>
<xml_diff>
--- a/Week10Assignment8TaskListDetailedDescriptions.docx
+++ b/Week10Assignment8TaskListDetailedDescriptions.docx
@@ -245,7 +245,15 @@
         <w:t xml:space="preserve"> the user’s hardware information</w:t>
       </w:r>
       <w:r>
-        <w:t xml:space="preserve"> using the Windows.h header file. It is the</w:t>
+        <w:t xml:space="preserve"> using the </w:t>
+      </w:r>
+      <w:proofErr w:type="spellStart"/>
+      <w:r>
+        <w:t>Windows.h</w:t>
+      </w:r>
+      <w:proofErr w:type="spellEnd"/>
+      <w:r>
+        <w:t xml:space="preserve"> header file. It is the</w:t>
       </w:r>
       <w:r>
         <w:t xml:space="preserve"> UX/UI </w:t>
@@ -282,10 +290,18 @@
         <w:t xml:space="preserve"> bar</w:t>
       </w:r>
       <w:r>
-        <w:t xml:space="preserve"> system is currently setup within MainWindow</w:t>
-      </w:r>
-      <w:r>
-        <w:t>.cpp’s code instead of it being visually present</w:t>
+        <w:t xml:space="preserve"> system is currently setup within </w:t>
+      </w:r>
+      <w:proofErr w:type="spellStart"/>
+      <w:r>
+        <w:t>MainWindow</w:t>
+      </w:r>
+      <w:r>
+        <w:t>.cpp’s</w:t>
+      </w:r>
+      <w:proofErr w:type="spellEnd"/>
+      <w:r>
+        <w:t xml:space="preserve"> code instead of it being visually present</w:t>
       </w:r>
       <w:r>
         <w:t xml:space="preserve"> in its .ui file. </w:t>
@@ -465,7 +481,15 @@
         <w:t>If a user enters an incorrect entry</w:t>
       </w:r>
       <w:r>
-        <w:t>, then we need to use and display a qMessageBox in our application to inform the user as such.</w:t>
+        <w:t xml:space="preserve">, then we need to use and display a </w:t>
+      </w:r>
+      <w:proofErr w:type="spellStart"/>
+      <w:r>
+        <w:t>qMessageBox</w:t>
+      </w:r>
+      <w:proofErr w:type="spellEnd"/>
+      <w:r>
+        <w:t xml:space="preserve"> in our application to inform the user as such.</w:t>
       </w:r>
       <w:r>
         <w:t xml:space="preserve"> The pl</w:t>
@@ -513,8 +537,13 @@
         <w:t>which</w:t>
       </w:r>
       <w:r>
-        <w:t xml:space="preserve"> we’ll use the qMessageBox</w:t>
-      </w:r>
+        <w:t xml:space="preserve"> we’ll use the </w:t>
+      </w:r>
+      <w:proofErr w:type="spellStart"/>
+      <w:r>
+        <w:t>qMessageBox</w:t>
+      </w:r>
+      <w:proofErr w:type="spellEnd"/>
       <w:r>
         <w:t xml:space="preserve"> to tell the user of </w:t>
       </w:r>
@@ -591,7 +620,15 @@
         <w:ind w:left="720"/>
       </w:pPr>
       <w:r>
-        <w:t>After you create the new Book, the getIsValid() method should return if the Book is indeed valid.</w:t>
+        <w:t xml:space="preserve">After you create the new Book, the </w:t>
+      </w:r>
+      <w:proofErr w:type="spellStart"/>
+      <w:r>
+        <w:t>getIsValid</w:t>
+      </w:r>
+      <w:proofErr w:type="spellEnd"/>
+      <w:r>
+        <w:t>() method should return if the Book is indeed valid.</w:t>
       </w:r>
     </w:p>
     <w:p>
@@ -604,7 +641,15 @@
         <w:ind w:left="720"/>
       </w:pPr>
       <w:r>
-        <w:t>If getIsValid() returns true, then</w:t>
+        <w:t xml:space="preserve">If </w:t>
+      </w:r>
+      <w:proofErr w:type="spellStart"/>
+      <w:r>
+        <w:t>getIsValid</w:t>
+      </w:r>
+      <w:proofErr w:type="spellEnd"/>
+      <w:r>
+        <w:t>() returns true, then</w:t>
       </w:r>
       <w:r>
         <w:t xml:space="preserve"> continue the logic as normal</w:t>
@@ -622,8 +667,13 @@
         <w:t>Otherwise,</w:t>
       </w:r>
       <w:r>
-        <w:t xml:space="preserve"> if false then display the qMessageBox</w:t>
-      </w:r>
+        <w:t xml:space="preserve"> if false then display the </w:t>
+      </w:r>
+      <w:proofErr w:type="spellStart"/>
+      <w:r>
+        <w:t>qMessageBox</w:t>
+      </w:r>
+      <w:proofErr w:type="spellEnd"/>
       <w:r>
         <w:t>.</w:t>
       </w:r>
@@ -656,8 +706,13 @@
         <w:t xml:space="preserve"> the</w:t>
       </w:r>
       <w:r>
-        <w:t xml:space="preserve"> _isValid</w:t>
-      </w:r>
+        <w:t xml:space="preserve"> _</w:t>
+      </w:r>
+      <w:proofErr w:type="spellStart"/>
+      <w:r>
+        <w:t>isValid</w:t>
+      </w:r>
+      <w:proofErr w:type="spellEnd"/>
       <w:r>
         <w:t xml:space="preserve"> variable within the Book Class</w:t>
       </w:r>
@@ -814,7 +869,10 @@
         <w:t xml:space="preserve">(Not Yet Implemented) </w:t>
       </w:r>
       <w:r>
-        <w:t>Whenever the user e</w:t>
+        <w:t xml:space="preserve">Whenever the user </w:t>
+      </w:r>
+      <w:r>
+        <w:t>e</w:t>
       </w:r>
       <w:r>
         <w:t>nter</w:t>
@@ -854,7 +912,19 @@
         <w:t xml:space="preserve">(Not Yet Implemented) </w:t>
       </w:r>
       <w:r>
-        <w:t xml:space="preserve">Whenever an admin enters in an empty Username and/or Password when attempting </w:t>
+        <w:t xml:space="preserve">Whenever </w:t>
+      </w:r>
+      <w:r>
+        <w:t>an</w:t>
+      </w:r>
+      <w:r>
+        <w:t xml:space="preserve"> </w:t>
+      </w:r>
+      <w:r>
+        <w:t>admin</w:t>
+      </w:r>
+      <w:r>
+        <w:t xml:space="preserve"> enters in an empty Username and/or Password when attempting </w:t>
       </w:r>
       <w:r>
         <w:t>to add a</w:t>
@@ -972,7 +1042,15 @@
     </w:p>
     <w:p>
       <w:r>
-        <w:t>The functional programmer is going to get the user’s hardware information using the Windows.h header file. It is the UX/UI programmer’s task to take this info and to display it to the user.</w:t>
+        <w:t xml:space="preserve">The functional programmer is going to get the user’s hardware information using the </w:t>
+      </w:r>
+      <w:proofErr w:type="spellStart"/>
+      <w:r>
+        <w:t>Windows.h</w:t>
+      </w:r>
+      <w:proofErr w:type="spellEnd"/>
+      <w:r>
+        <w:t xml:space="preserve"> header file. It is the UX/UI programmer’s task to take this info and to display it to the user.</w:t>
       </w:r>
     </w:p>
     <w:p>
@@ -988,7 +1066,15 @@
         <w:t xml:space="preserve">Using the </w:t>
       </w:r>
       <w:r>
-        <w:t xml:space="preserve">techniques we learned in class, namely the Windows.h header file, </w:t>
+        <w:t xml:space="preserve">techniques we learned in class, namely the </w:t>
+      </w:r>
+      <w:proofErr w:type="spellStart"/>
+      <w:r>
+        <w:t>Windows.h</w:t>
+      </w:r>
+      <w:proofErr w:type="spellEnd"/>
+      <w:r>
+        <w:t xml:space="preserve"> header file, </w:t>
       </w:r>
       <w:r>
         <w:t>get the hardware information</w:t>
@@ -1028,14 +1114,27 @@
         <w:t xml:space="preserve"> this information </w:t>
       </w:r>
       <w:r>
-        <w:t>into a container (Vector/QVector, Map, List</w:t>
+        <w:t>into a container (Vector/</w:t>
+      </w:r>
+      <w:proofErr w:type="spellStart"/>
+      <w:r>
+        <w:t>QVector</w:t>
+      </w:r>
+      <w:proofErr w:type="spellEnd"/>
+      <w:r>
+        <w:t>, Map, List</w:t>
       </w:r>
       <w:r>
         <w:t>, etc.)</w:t>
       </w:r>
       <w:r>
-        <w:t xml:space="preserve"> of QStrings</w:t>
-      </w:r>
+        <w:t xml:space="preserve"> of </w:t>
+      </w:r>
+      <w:proofErr w:type="spellStart"/>
+      <w:r>
+        <w:t>QStrings</w:t>
+      </w:r>
+      <w:proofErr w:type="spellEnd"/>
       <w:r>
         <w:t xml:space="preserve"> for easy access.</w:t>
       </w:r>
@@ -1405,7 +1504,10 @@
         <w:t>This double can’t be NU</w:t>
       </w:r>
       <w:r>
-        <w:t>LL and must be 0 or higher.</w:t>
+        <w:t xml:space="preserve">LL </w:t>
+      </w:r>
+      <w:r>
+        <w:t>and must be 0 or higher.</w:t>
       </w:r>
     </w:p>
     <w:p>
@@ -1424,10 +1526,19 @@
         <w:t>Quantity</w:t>
       </w:r>
       <w:r>
-        <w:t>: The int can’t be NULL and</w:t>
-      </w:r>
-      <w:r>
-        <w:t xml:space="preserve"> must be 0 or higher.</w:t>
+        <w:t xml:space="preserve">: </w:t>
+      </w:r>
+      <w:r>
+        <w:t>The int can’t be NULL and</w:t>
+      </w:r>
+      <w:r>
+        <w:t xml:space="preserve"> </w:t>
+      </w:r>
+      <w:r>
+        <w:t>must be 0</w:t>
+      </w:r>
+      <w:r>
+        <w:t xml:space="preserve"> or higher.</w:t>
       </w:r>
     </w:p>
     <w:p>
@@ -1675,7 +1786,10 @@
         </w:numPr>
       </w:pPr>
       <w:r>
-        <w:t>Adjusting the "Quantity On Hand" of a book already in the database</w:t>
+        <w:t>Adjusting</w:t>
+      </w:r>
+      <w:r>
+        <w:t xml:space="preserve"> the "Quantity On Hand" of a book already in the database</w:t>
       </w:r>
     </w:p>
     <w:p>
@@ -1842,7 +1956,13 @@
         <w:t xml:space="preserve"> Book List</w:t>
       </w:r>
       <w:r>
-        <w:t xml:space="preserve"> and save it in a variable.</w:t>
+        <w:t xml:space="preserve"> </w:t>
+      </w:r>
+      <w:r>
+        <w:t xml:space="preserve">and save it in a </w:t>
+      </w:r>
+      <w:r>
+        <w:t>variable.</w:t>
       </w:r>
     </w:p>
     <w:p>
@@ -2023,70 +2143,7 @@
         <w:t>new progress made in the previous week.</w:t>
       </w:r>
     </w:p>
-    <w:p>
-      <w:pPr>
-        <w:pStyle w:val="Heading2"/>
-      </w:pPr>
-      <w:r>
-        <w:t xml:space="preserve">Assist With </w:t>
-      </w:r>
-      <w:r>
-        <w:t>Restoring Previous F</w:t>
-      </w:r>
-      <w:r>
-        <w:t>eatures</w:t>
-      </w:r>
-    </w:p>
-    <w:p>
-      <w:r>
-        <w:t>We need to make sure that we get ALL our previous f</w:t>
-      </w:r>
-      <w:r>
-        <w:t>eatures</w:t>
-      </w:r>
-      <w:r>
-        <w:t xml:space="preserve"> from our console-based application up and running by the end of the year!</w:t>
-      </w:r>
-      <w:r>
-        <w:t xml:space="preserve"> See the other two</w:t>
-      </w:r>
-      <w:r>
-        <w:t xml:space="preserve"> roles’ sections on this same topic to learn more </w:t>
-      </w:r>
-      <w:r>
-        <w:t xml:space="preserve">specifics from each’s point of view. </w:t>
-      </w:r>
-      <w:r>
-        <w:t xml:space="preserve">Just make sure that you are not working on the same features as </w:t>
-      </w:r>
-      <w:r>
-        <w:t>another person in the group, or if you</w:t>
-      </w:r>
-      <w:r>
-        <w:t xml:space="preserve"> </w:t>
-      </w:r>
-      <w:r>
-        <w:t>are</w:t>
-      </w:r>
-      <w:r>
-        <w:t xml:space="preserve"> </w:t>
-      </w:r>
-      <w:r>
-        <w:t xml:space="preserve">then make sure that </w:t>
-      </w:r>
-      <w:r>
-        <w:t xml:space="preserve">only </w:t>
-      </w:r>
-      <w:r>
-        <w:t xml:space="preserve">one of you </w:t>
-      </w:r>
-      <w:r>
-        <w:t>is working on the UI/UX while the other is working on the functionality and logic</w:t>
-      </w:r>
-      <w:r>
-        <w:t>. Otherwise, just choose something else to work on bringing back.</w:t>
-      </w:r>
-    </w:p>
+    <w:p/>
     <w:sectPr>
       <w:pgSz w:w="12240" w:h="15840"/>
       <w:pgMar w:top="1440" w:right="1440" w:bottom="1440" w:left="1440" w:header="720" w:footer="720" w:gutter="0"/>

</xml_diff>

<commit_message>
Finishing up Documentation for Week 10 Turn In
</commit_message>
<xml_diff>
--- a/Week10Assignment8TaskListDetailedDescriptions.docx
+++ b/Week10Assignment8TaskListDetailedDescriptions.docx
@@ -245,15 +245,7 @@
         <w:t xml:space="preserve"> the user’s hardware information</w:t>
       </w:r>
       <w:r>
-        <w:t xml:space="preserve"> using the </w:t>
-      </w:r>
-      <w:proofErr w:type="spellStart"/>
-      <w:r>
-        <w:t>Windows.h</w:t>
-      </w:r>
-      <w:proofErr w:type="spellEnd"/>
-      <w:r>
-        <w:t xml:space="preserve"> header file. It is the</w:t>
+        <w:t xml:space="preserve"> using the Windows.h header file. It is the</w:t>
       </w:r>
       <w:r>
         <w:t xml:space="preserve"> UX/UI </w:t>
@@ -290,18 +282,10 @@
         <w:t xml:space="preserve"> bar</w:t>
       </w:r>
       <w:r>
-        <w:t xml:space="preserve"> system is currently setup within </w:t>
-      </w:r>
-      <w:proofErr w:type="spellStart"/>
-      <w:r>
-        <w:t>MainWindow</w:t>
-      </w:r>
-      <w:r>
-        <w:t>.cpp’s</w:t>
-      </w:r>
-      <w:proofErr w:type="spellEnd"/>
-      <w:r>
-        <w:t xml:space="preserve"> code instead of it being visually present</w:t>
+        <w:t xml:space="preserve"> system is currently setup within MainWindow</w:t>
+      </w:r>
+      <w:r>
+        <w:t>.cpp’s code instead of it being visually present</w:t>
       </w:r>
       <w:r>
         <w:t xml:space="preserve"> in its .ui file. </w:t>
@@ -481,15 +465,7 @@
         <w:t>If a user enters an incorrect entry</w:t>
       </w:r>
       <w:r>
-        <w:t xml:space="preserve">, then we need to use and display a </w:t>
-      </w:r>
-      <w:proofErr w:type="spellStart"/>
-      <w:r>
-        <w:t>qMessageBox</w:t>
-      </w:r>
-      <w:proofErr w:type="spellEnd"/>
-      <w:r>
-        <w:t xml:space="preserve"> in our application to inform the user as such.</w:t>
+        <w:t>, then we need to use and display a qMessageBox in our application to inform the user as such.</w:t>
       </w:r>
       <w:r>
         <w:t xml:space="preserve"> The pl</w:t>
@@ -537,13 +513,8 @@
         <w:t>which</w:t>
       </w:r>
       <w:r>
-        <w:t xml:space="preserve"> we’ll use the </w:t>
-      </w:r>
-      <w:proofErr w:type="spellStart"/>
-      <w:r>
-        <w:t>qMessageBox</w:t>
-      </w:r>
-      <w:proofErr w:type="spellEnd"/>
+        <w:t xml:space="preserve"> we’ll use the qMessageBox</w:t>
+      </w:r>
       <w:r>
         <w:t xml:space="preserve"> to tell the user of </w:t>
       </w:r>
@@ -620,15 +591,7 @@
         <w:ind w:left="720"/>
       </w:pPr>
       <w:r>
-        <w:t xml:space="preserve">After you create the new Book, the </w:t>
-      </w:r>
-      <w:proofErr w:type="spellStart"/>
-      <w:r>
-        <w:t>getIsValid</w:t>
-      </w:r>
-      <w:proofErr w:type="spellEnd"/>
-      <w:r>
-        <w:t>() method should return if the Book is indeed valid.</w:t>
+        <w:t>After you create the new Book, the getIsValid() method should return if the Book is indeed valid.</w:t>
       </w:r>
     </w:p>
     <w:p>
@@ -641,15 +604,7 @@
         <w:ind w:left="720"/>
       </w:pPr>
       <w:r>
-        <w:t xml:space="preserve">If </w:t>
-      </w:r>
-      <w:proofErr w:type="spellStart"/>
-      <w:r>
-        <w:t>getIsValid</w:t>
-      </w:r>
-      <w:proofErr w:type="spellEnd"/>
-      <w:r>
-        <w:t>() returns true, then</w:t>
+        <w:t>If getIsValid() returns true, then</w:t>
       </w:r>
       <w:r>
         <w:t xml:space="preserve"> continue the logic as normal</w:t>
@@ -667,13 +622,8 @@
         <w:t>Otherwise,</w:t>
       </w:r>
       <w:r>
-        <w:t xml:space="preserve"> if false then display the </w:t>
-      </w:r>
-      <w:proofErr w:type="spellStart"/>
-      <w:r>
-        <w:t>qMessageBox</w:t>
-      </w:r>
-      <w:proofErr w:type="spellEnd"/>
+        <w:t xml:space="preserve"> if false then display the qMessageBox</w:t>
+      </w:r>
       <w:r>
         <w:t>.</w:t>
       </w:r>
@@ -706,13 +656,8 @@
         <w:t xml:space="preserve"> the</w:t>
       </w:r>
       <w:r>
-        <w:t xml:space="preserve"> _</w:t>
-      </w:r>
-      <w:proofErr w:type="spellStart"/>
-      <w:r>
-        <w:t>isValid</w:t>
-      </w:r>
-      <w:proofErr w:type="spellEnd"/>
+        <w:t xml:space="preserve"> _isValid</w:t>
+      </w:r>
       <w:r>
         <w:t xml:space="preserve"> variable within the Book Class</w:t>
       </w:r>
@@ -869,10 +814,7 @@
         <w:t xml:space="preserve">(Not Yet Implemented) </w:t>
       </w:r>
       <w:r>
-        <w:t xml:space="preserve">Whenever the user </w:t>
-      </w:r>
-      <w:r>
-        <w:t>e</w:t>
+        <w:t>Whenever the user e</w:t>
       </w:r>
       <w:r>
         <w:t>nter</w:t>
@@ -912,19 +854,7 @@
         <w:t xml:space="preserve">(Not Yet Implemented) </w:t>
       </w:r>
       <w:r>
-        <w:t xml:space="preserve">Whenever </w:t>
-      </w:r>
-      <w:r>
-        <w:t>an</w:t>
-      </w:r>
-      <w:r>
-        <w:t xml:space="preserve"> </w:t>
-      </w:r>
-      <w:r>
-        <w:t>admin</w:t>
-      </w:r>
-      <w:r>
-        <w:t xml:space="preserve"> enters in an empty Username and/or Password when attempting </w:t>
+        <w:t xml:space="preserve">Whenever an admin enters in an empty Username and/or Password when attempting </w:t>
       </w:r>
       <w:r>
         <w:t>to add a</w:t>
@@ -1042,15 +972,7 @@
     </w:p>
     <w:p>
       <w:r>
-        <w:t xml:space="preserve">The functional programmer is going to get the user’s hardware information using the </w:t>
-      </w:r>
-      <w:proofErr w:type="spellStart"/>
-      <w:r>
-        <w:t>Windows.h</w:t>
-      </w:r>
-      <w:proofErr w:type="spellEnd"/>
-      <w:r>
-        <w:t xml:space="preserve"> header file. It is the UX/UI programmer’s task to take this info and to display it to the user.</w:t>
+        <w:t>The functional programmer is going to get the user’s hardware information using the Windows.h header file. It is the UX/UI programmer’s task to take this info and to display it to the user.</w:t>
       </w:r>
     </w:p>
     <w:p>
@@ -1066,15 +988,7 @@
         <w:t xml:space="preserve">Using the </w:t>
       </w:r>
       <w:r>
-        <w:t xml:space="preserve">techniques we learned in class, namely the </w:t>
-      </w:r>
-      <w:proofErr w:type="spellStart"/>
-      <w:r>
-        <w:t>Windows.h</w:t>
-      </w:r>
-      <w:proofErr w:type="spellEnd"/>
-      <w:r>
-        <w:t xml:space="preserve"> header file, </w:t>
+        <w:t xml:space="preserve">techniques we learned in class, namely the Windows.h header file, </w:t>
       </w:r>
       <w:r>
         <w:t>get the hardware information</w:t>
@@ -1114,27 +1028,14 @@
         <w:t xml:space="preserve"> this information </w:t>
       </w:r>
       <w:r>
-        <w:t>into a container (Vector/</w:t>
-      </w:r>
-      <w:proofErr w:type="spellStart"/>
-      <w:r>
-        <w:t>QVector</w:t>
-      </w:r>
-      <w:proofErr w:type="spellEnd"/>
-      <w:r>
-        <w:t>, Map, List</w:t>
+        <w:t>into a container (Vector/QVector, Map, List</w:t>
       </w:r>
       <w:r>
         <w:t>, etc.)</w:t>
       </w:r>
       <w:r>
-        <w:t xml:space="preserve"> of </w:t>
-      </w:r>
-      <w:proofErr w:type="spellStart"/>
-      <w:r>
-        <w:t>QStrings</w:t>
-      </w:r>
-      <w:proofErr w:type="spellEnd"/>
+        <w:t xml:space="preserve"> of QStrings</w:t>
+      </w:r>
       <w:r>
         <w:t xml:space="preserve"> for easy access.</w:t>
       </w:r>
@@ -1504,10 +1405,7 @@
         <w:t>This double can’t be NU</w:t>
       </w:r>
       <w:r>
-        <w:t xml:space="preserve">LL </w:t>
-      </w:r>
-      <w:r>
-        <w:t>and must be 0 or higher.</w:t>
+        <w:t>LL and must be 0 or higher.</w:t>
       </w:r>
     </w:p>
     <w:p>
@@ -1526,19 +1424,10 @@
         <w:t>Quantity</w:t>
       </w:r>
       <w:r>
-        <w:t xml:space="preserve">: </w:t>
-      </w:r>
-      <w:r>
-        <w:t>The int can’t be NULL and</w:t>
-      </w:r>
-      <w:r>
-        <w:t xml:space="preserve"> </w:t>
-      </w:r>
-      <w:r>
-        <w:t>must be 0</w:t>
-      </w:r>
-      <w:r>
-        <w:t xml:space="preserve"> or higher.</w:t>
+        <w:t>: The int can’t be NULL and</w:t>
+      </w:r>
+      <w:r>
+        <w:t xml:space="preserve"> must be 0 or higher.</w:t>
       </w:r>
     </w:p>
     <w:p>
@@ -1786,10 +1675,7 @@
         </w:numPr>
       </w:pPr>
       <w:r>
-        <w:t>Adjusting</w:t>
-      </w:r>
-      <w:r>
-        <w:t xml:space="preserve"> the "Quantity On Hand" of a book already in the database</w:t>
+        <w:t>Adjusting the "Quantity On Hand" of a book already in the database</w:t>
       </w:r>
     </w:p>
     <w:p>
@@ -1956,13 +1842,7 @@
         <w:t xml:space="preserve"> Book List</w:t>
       </w:r>
       <w:r>
-        <w:t xml:space="preserve"> </w:t>
-      </w:r>
-      <w:r>
-        <w:t xml:space="preserve">and save it in a </w:t>
-      </w:r>
-      <w:r>
-        <w:t>variable.</w:t>
+        <w:t xml:space="preserve"> and save it in a variable.</w:t>
       </w:r>
     </w:p>
     <w:p>
@@ -2143,7 +2023,28 @@
         <w:t>new progress made in the previous week.</w:t>
       </w:r>
     </w:p>
-    <w:p/>
+    <w:p>
+      <w:pPr>
+        <w:pStyle w:val="Heading2"/>
+      </w:pPr>
+      <w:r>
+        <w:t>Getting Back Our Past Features</w:t>
+      </w:r>
+    </w:p>
+    <w:p>
+      <w:r>
+        <w:t xml:space="preserve">We need to make sure that we get ALL our previous </w:t>
+      </w:r>
+      <w:r>
+        <w:t>features</w:t>
+      </w:r>
+      <w:r>
+        <w:t xml:space="preserve"> from our console-based application up and running by the end of the year! </w:t>
+      </w:r>
+      <w:r>
+        <w:t>Along with the UX/UI Programmer and the Functional Programmer, work on getting these features up and running when you can. Also make sure that either no one is working on the same feature at the same time, or if they are that they are separating the duties for that feature.</w:t>
+      </w:r>
+    </w:p>
     <w:sectPr>
       <w:pgSz w:w="12240" w:h="15840"/>
       <w:pgMar w:top="1440" w:right="1440" w:bottom="1440" w:left="1440" w:header="720" w:footer="720" w:gutter="0"/>

</xml_diff>